<commit_message>
Agrego el patron creacional en el .docx
</commit_message>
<xml_diff>
--- a/FacturadorElectronico.docx
+++ b/FacturadorElectronico.docx
@@ -150,21 +150,15 @@
         <w:jc w:val="both"/>
       </w:pPr>
       <w:r>
-        <w:t>Debido a que actualme</w:t>
-      </w:r>
-      <w:r>
-        <w:t>nte el SRI maneja dos esquemas de facturación electrónica (offline y online) el cliente solicitó que al momento de pedir la autorización del comprobante al SRI, pueda escoger cualquiera de los dos esquemas para autorizar.</w:t>
-      </w:r>
-    </w:p>
-    <w:p>
-      <w:pPr>
-        <w:jc w:val="both"/>
-      </w:pPr>
-      <w:r>
-        <w:t xml:space="preserve">En el esquema Onine, el número de </w:t>
-      </w:r>
-      <w:r>
-        <w:t>autorización es un nuevo código asignado por el SRI, mientras que en el esquema Offline el número de autorización es igual a la clave de acceso.</w:t>
+        <w:t>Debido a que actualmente el SRI maneja dos esquemas de facturación electrónica (offline y online) el cliente solicitó que al momento de pedir la autorización del comprobante al SRI, pueda escoger cualquiera de los dos esquemas para autorizar.</w:t>
+      </w:r>
+    </w:p>
+    <w:p>
+      <w:pPr>
+        <w:jc w:val="both"/>
+      </w:pPr>
+      <w:r>
+        <w:t>En el esquema Onine, el número de autorización es un nuevo código asignado por el SRI, mientras que en el esquema Offline el número de autorización es igual a la clave de acceso.</w:t>
       </w:r>
     </w:p>
     <w:p>
@@ -224,10 +218,7 @@
         <w:jc w:val="both"/>
       </w:pPr>
       <w:r>
-        <w:t>Cla</w:t>
-      </w:r>
-      <w:r>
-        <w:t>ve de acceso</w:t>
+        <w:t>Clave de acceso</w:t>
       </w:r>
     </w:p>
     <w:p>
@@ -685,14 +676,39 @@
       <w:r>
         <w:t>las funcionalidades del sistema.</w:t>
       </w:r>
+    </w:p>
+    <w:p>
+      <w:pPr>
+        <w:pStyle w:val="Heading1"/>
+      </w:pPr>
+      <w:r>
+        <w:t>Respuesta</w:t>
+      </w:r>
+    </w:p>
+    <w:p>
+      <w:r>
+        <w:t>Los patrones que usamos fueron:</w:t>
+      </w:r>
+    </w:p>
+    <w:p>
+      <w:r>
+        <w:t xml:space="preserve">Factory </w:t>
+      </w:r>
+      <w:proofErr w:type="spellStart"/>
+      <w:r>
+        <w:t>Method</w:t>
+      </w:r>
+      <w:proofErr w:type="spellEnd"/>
+      <w:r>
+        <w:t>: porque se puede delegar a las subclases crear objetos de acuerdo a las necesidades del sistema. También</w:t>
+      </w:r>
       <w:bookmarkStart w:id="0" w:name="_GoBack"/>
       <w:bookmarkEnd w:id="0"/>
-    </w:p>
-    <w:p>
-      <w:pPr>
-        <w:jc w:val="both"/>
-      </w:pPr>
-    </w:p>
+      <w:r>
+        <w:t xml:space="preserve"> porque cada vez que se desee crear un producto concreto, se deberá crear una interfaz y una clase que implemente esa interfaz, respetando el principio Open-Close. Abierto para extensión, cerrado para modificación.</w:t>
+      </w:r>
+    </w:p>
+    <w:p/>
     <w:sectPr>
       <w:pgSz w:w="11909" w:h="16834"/>
       <w:pgMar w:top="1440" w:right="1440" w:bottom="1440" w:left="1440" w:header="0" w:footer="720" w:gutter="0"/>
@@ -1850,7 +1866,7 @@
         <w:color w:val="000000"/>
         <w:sz w:val="22"/>
         <w:szCs w:val="22"/>
-        <w:lang w:eastAsia="en-US" w:bidi="ar-SA"/>
+        <w:lang w:val="es-EC" w:eastAsia="en-US" w:bidi="ar-SA"/>
       </w:rPr>
     </w:rPrDefault>
     <w:pPrDefault>
@@ -2452,7 +2468,18 @@
     <w:rPr>
       <w:rFonts w:asciiTheme="minorHAnsi" w:eastAsiaTheme="minorHAnsi" w:hAnsiTheme="minorHAnsi" w:cstheme="minorBidi"/>
       <w:color w:val="auto"/>
-      <w:lang w:val="es-EC"/>
+    </w:rPr>
+  </w:style>
+  <w:style w:type="character" w:styleId="SubtleEmphasis">
+    <w:name w:val="Subtle Emphasis"/>
+    <w:basedOn w:val="DefaultParagraphFont"/>
+    <w:uiPriority w:val="19"/>
+    <w:qFormat/>
+    <w:rsid w:val="00654B33"/>
+    <w:rPr>
+      <w:i/>
+      <w:iCs/>
+      <w:color w:val="404040" w:themeColor="text1" w:themeTint="BF"/>
     </w:rPr>
   </w:style>
 </w:styles>

</xml_diff>